<commit_message>
Actualização da semantica de classes
</commit_message>
<xml_diff>
--- a/DOC/Engenharia Software II/apresentação final/semantica.docx
+++ b/DOC/Engenharia Software II/apresentação final/semantica.docx
@@ -552,28 +552,23 @@
           </w:tcPr>
           <w:p>
             <w:pPr>
-              <w:rPr>
-                <w:b/>
-              </w:rPr>
-            </w:pPr>
-            <w:r>
-              <w:t xml:space="preserve">permite que as operações </w:t>
-            </w:r>
-            <w:proofErr w:type="gramStart"/>
-            <w:r>
-              <w:t>Criar(</w:t>
-            </w:r>
-            <w:proofErr w:type="gramEnd"/>
-            <w:r>
-              <w:t xml:space="preserve">), Editar() e Consultar() da Classe </w:t>
-            </w:r>
-            <w:proofErr w:type="spellStart"/>
-            <w:r>
-              <w:t>EstadoTrilho</w:t>
-            </w:r>
-            <w:proofErr w:type="spellEnd"/>
-            <w:r>
-              <w:t xml:space="preserve"> consultem o estado de um trilho.</w:t>
+              <w:pStyle w:val="PargrafodaLista"/>
+              <w:numPr>
+                <w:ilvl w:val="0"/>
+                <w:numId w:val="13"/>
+              </w:numPr>
+              <w:rPr>
+                <w:b/>
+              </w:rPr>
+            </w:pPr>
+            <w:r>
+              <w:t>P</w:t>
+            </w:r>
+            <w:r>
+              <w:t xml:space="preserve">ermite </w:t>
+            </w:r>
+            <w:r>
+              <w:t xml:space="preserve">a consulta dos estados possíveis. </w:t>
             </w:r>
           </w:p>
         </w:tc>
@@ -1098,7 +1093,70 @@
           </w:tcPr>
           <w:p>
             <w:r>
-              <w:t>Operação que permite atribuir etapas a um trilho, é executada quando o utilizador cria um trilho.</w:t>
+              <w:t xml:space="preserve">Operação que </w:t>
+            </w:r>
+            <w:r>
+              <w:t>permite associar várias etapas a um trilho.</w:t>
+            </w:r>
+          </w:p>
+          <w:p>
+            <w:pPr>
+              <w:pStyle w:val="PargrafodaLista"/>
+              <w:numPr>
+                <w:ilvl w:val="0"/>
+                <w:numId w:val="14"/>
+              </w:numPr>
+            </w:pPr>
+            <w:r>
+              <w:t xml:space="preserve">Sistema gera o </w:t>
+            </w:r>
+            <w:proofErr w:type="spellStart"/>
+            <w:r>
+              <w:t>EtapasTrilhoId</w:t>
+            </w:r>
+            <w:proofErr w:type="spellEnd"/>
+            <w:r>
+              <w:t>.</w:t>
+            </w:r>
+          </w:p>
+          <w:p>
+            <w:pPr>
+              <w:pStyle w:val="PargrafodaLista"/>
+              <w:numPr>
+                <w:ilvl w:val="0"/>
+                <w:numId w:val="14"/>
+              </w:numPr>
+            </w:pPr>
+            <w:r>
+              <w:t xml:space="preserve">Sistema recebe um </w:t>
+            </w:r>
+            <w:proofErr w:type="spellStart"/>
+            <w:r>
+              <w:t>TrilhoId</w:t>
+            </w:r>
+            <w:proofErr w:type="spellEnd"/>
+            <w:r>
+              <w:t xml:space="preserve"> e vários </w:t>
+            </w:r>
+            <w:proofErr w:type="spellStart"/>
+            <w:r>
+              <w:t>EtapaId</w:t>
+            </w:r>
+            <w:proofErr w:type="spellEnd"/>
+            <w:r>
+              <w:t>.</w:t>
+            </w:r>
+          </w:p>
+          <w:p>
+            <w:pPr>
+              <w:pStyle w:val="PargrafodaLista"/>
+              <w:numPr>
+                <w:ilvl w:val="0"/>
+                <w:numId w:val="14"/>
+              </w:numPr>
+            </w:pPr>
+            <w:r>
+              <w:t>Sistema guarda na base de dados.</w:t>
             </w:r>
           </w:p>
         </w:tc>
@@ -1134,6 +1192,21 @@
             <w:r>
               <w:t>Operação para adicionar ou retirar etapas a um determinado trilho</w:t>
             </w:r>
+            <w:r>
+              <w:t>.</w:t>
+            </w:r>
+          </w:p>
+          <w:p>
+            <w:pPr>
+              <w:pStyle w:val="PargrafodaLista"/>
+              <w:numPr>
+                <w:ilvl w:val="0"/>
+                <w:numId w:val="15"/>
+              </w:numPr>
+            </w:pPr>
+            <w:r>
+              <w:t>Alterar as etapas pertencentes a um Trilho.</w:t>
+            </w:r>
           </w:p>
         </w:tc>
       </w:tr>
@@ -1166,7 +1239,23 @@
           </w:tcPr>
           <w:p>
             <w:r>
-              <w:t>Operação para consultar as etapas de um determinado trilho, é executada quando o utilizador consulta um trilho</w:t>
+              <w:t>Operação para consultar as etapas de um determinado trilho</w:t>
+            </w:r>
+            <w:r>
+              <w:t>.</w:t>
+            </w:r>
+          </w:p>
+          <w:p>
+            <w:pPr>
+              <w:pStyle w:val="PargrafodaLista"/>
+              <w:numPr>
+                <w:ilvl w:val="0"/>
+                <w:numId w:val="16"/>
+              </w:numPr>
+            </w:pPr>
+            <w:r>
+              <w:lastRenderedPageBreak/>
+              <w:t>Permite a consulta das etapas de um trilho através da consulta do Trilho.</w:t>
             </w:r>
           </w:p>
         </w:tc>
@@ -2043,7 +2132,15 @@
               </w:numPr>
             </w:pPr>
             <w:r>
-              <w:t>O utilizador seleciona a opção inserir nova foto</w:t>
+              <w:t xml:space="preserve">Sistema gera o </w:t>
+            </w:r>
+            <w:proofErr w:type="spellStart"/>
+            <w:r>
+              <w:t>FotoId</w:t>
+            </w:r>
+            <w:proofErr w:type="spellEnd"/>
+            <w:r>
+              <w:t>.</w:t>
             </w:r>
           </w:p>
           <w:p>
@@ -2055,7 +2152,7 @@
               </w:numPr>
             </w:pPr>
             <w:r>
-              <w:t xml:space="preserve">Preenche o formulário devolvido pelo sistema </w:t>
+              <w:t>Introduzir a data.</w:t>
             </w:r>
           </w:p>
           <w:p>
@@ -2067,7 +2164,43 @@
               </w:numPr>
             </w:pPr>
             <w:r>
-              <w:t>Clica no botão inserir foto</w:t>
+              <w:t>Selecionar a estação do ano.</w:t>
+            </w:r>
+          </w:p>
+          <w:p>
+            <w:pPr>
+              <w:pStyle w:val="PargrafodaLista"/>
+              <w:numPr>
+                <w:ilvl w:val="0"/>
+                <w:numId w:val="4"/>
+              </w:numPr>
+            </w:pPr>
+            <w:r>
+              <w:t xml:space="preserve"> Selecionar o tipo de foto.</w:t>
+            </w:r>
+          </w:p>
+          <w:p>
+            <w:pPr>
+              <w:pStyle w:val="PargrafodaLista"/>
+              <w:numPr>
+                <w:ilvl w:val="0"/>
+                <w:numId w:val="4"/>
+              </w:numPr>
+            </w:pPr>
+            <w:r>
+              <w:t>Introduzir localização.</w:t>
+            </w:r>
+          </w:p>
+          <w:p>
+            <w:pPr>
+              <w:pStyle w:val="PargrafodaLista"/>
+              <w:numPr>
+                <w:ilvl w:val="0"/>
+                <w:numId w:val="4"/>
+              </w:numPr>
+            </w:pPr>
+            <w:r>
+              <w:t>Fazer o upload da imagem.</w:t>
             </w:r>
           </w:p>
         </w:tc>
@@ -2135,24 +2268,15 @@
           </w:tcPr>
           <w:p>
             <w:r>
-              <w:t>Operação de consulta das fotos existentes na BD.</w:t>
-            </w:r>
-          </w:p>
-          <w:p>
-            <w:pPr>
-              <w:pStyle w:val="PargrafodaLista"/>
-              <w:numPr>
-                <w:ilvl w:val="0"/>
-                <w:numId w:val="6"/>
-              </w:numPr>
-            </w:pPr>
-            <w:r>
-              <w:t xml:space="preserve">O utilizador acede </w:t>
-            </w:r>
-            <w:bookmarkStart w:id="0" w:name="_GoBack"/>
-            <w:bookmarkEnd w:id="0"/>
-            <w:r>
-              <w:t>á opção visualizar fotos.</w:t>
+              <w:t xml:space="preserve">Permite a consulta das fotos através do </w:t>
+            </w:r>
+            <w:proofErr w:type="spellStart"/>
+            <w:r>
+              <w:t>FotoId</w:t>
+            </w:r>
+            <w:proofErr w:type="spellEnd"/>
+            <w:r>
+              <w:t>.</w:t>
             </w:r>
           </w:p>
         </w:tc>
@@ -2718,15 +2842,7 @@
               </w:rPr>
             </w:pPr>
             <w:r>
-              <w:t xml:space="preserve">permite que as operações </w:t>
-            </w:r>
-            <w:proofErr w:type="gramStart"/>
-            <w:r>
-              <w:t>Inserir(</w:t>
-            </w:r>
-            <w:proofErr w:type="gramEnd"/>
-            <w:r>
-              <w:t>) e Consultar() da Classe Foto consultem o tipo de uma determinada foto.</w:t>
+              <w:t>Permite a consulta dos tipos de fotos possíveis.</w:t>
             </w:r>
           </w:p>
         </w:tc>
@@ -3338,15 +3454,7 @@
               </w:rPr>
             </w:pPr>
             <w:r>
-              <w:t xml:space="preserve">permite que as operações </w:t>
-            </w:r>
-            <w:proofErr w:type="gramStart"/>
-            <w:r>
-              <w:t>Criar(</w:t>
-            </w:r>
-            <w:proofErr w:type="gramEnd"/>
-            <w:r>
-              <w:t>), Editar() e Consultar() da Classe Etapa consultem a dificuldade de uma etapa.</w:t>
+              <w:t>Permite a consulta dos graus de dificuldade existentes.</w:t>
             </w:r>
           </w:p>
         </w:tc>
@@ -4115,15 +4223,67 @@
           </w:tcPr>
           <w:p>
             <w:r>
-              <w:t xml:space="preserve"> Operação que permite criar um registo que associa um trilho a um estado.</w:t>
-            </w:r>
-          </w:p>
-          <w:p>
-            <w:pPr>
-              <w:spacing w:after="0"/>
-            </w:pPr>
-            <w:r>
-              <w:t>É chamada quando o utilizador cria um novo trilho.</w:t>
+              <w:t>Operação que permite associar vários trilhos a um estado.</w:t>
+            </w:r>
+          </w:p>
+          <w:p>
+            <w:pPr>
+              <w:pStyle w:val="PargrafodaLista"/>
+              <w:numPr>
+                <w:ilvl w:val="0"/>
+                <w:numId w:val="17"/>
+              </w:numPr>
+            </w:pPr>
+            <w:r>
+              <w:t xml:space="preserve">Sistema gera o </w:t>
+            </w:r>
+            <w:proofErr w:type="spellStart"/>
+            <w:r>
+              <w:t>EstadosTrilhosId</w:t>
+            </w:r>
+            <w:proofErr w:type="spellEnd"/>
+            <w:r>
+              <w:t>.</w:t>
+            </w:r>
+          </w:p>
+          <w:p>
+            <w:pPr>
+              <w:pStyle w:val="PargrafodaLista"/>
+              <w:numPr>
+                <w:ilvl w:val="0"/>
+                <w:numId w:val="17"/>
+              </w:numPr>
+            </w:pPr>
+            <w:r>
+              <w:t xml:space="preserve">Sistema recebe um </w:t>
+            </w:r>
+            <w:proofErr w:type="spellStart"/>
+            <w:r>
+              <w:t>TrilhoId</w:t>
+            </w:r>
+            <w:proofErr w:type="spellEnd"/>
+            <w:r>
+              <w:t xml:space="preserve"> e vários </w:t>
+            </w:r>
+            <w:proofErr w:type="spellStart"/>
+            <w:r>
+              <w:t>EstadoId</w:t>
+            </w:r>
+            <w:proofErr w:type="spellEnd"/>
+            <w:r>
+              <w:t>.</w:t>
+            </w:r>
+          </w:p>
+          <w:p>
+            <w:pPr>
+              <w:pStyle w:val="PargrafodaLista"/>
+              <w:numPr>
+                <w:ilvl w:val="0"/>
+                <w:numId w:val="17"/>
+              </w:numPr>
+            </w:pPr>
+            <w:r>
+              <w:t>Sistema guarda na base de dados.</w:t>
             </w:r>
           </w:p>
         </w:tc>
@@ -4153,18 +4313,29 @@
             <w:r>
               <w:t xml:space="preserve"> </w:t>
             </w:r>
-            <w:proofErr w:type="spellStart"/>
-            <w:r>
-              <w:t>Operaçao</w:t>
-            </w:r>
-            <w:proofErr w:type="spellEnd"/>
-            <w:r>
-              <w:t xml:space="preserve"> que permite editar o estado de um trilho.</w:t>
-            </w:r>
-          </w:p>
-          <w:p>
-            <w:r>
-              <w:t>É chamada quando o utilizador edita um trilho.</w:t>
+            <w:r>
+              <w:t>Operação</w:t>
+            </w:r>
+            <w:r>
+              <w:t xml:space="preserve"> que permite </w:t>
+            </w:r>
+            <w:r>
+              <w:t>adicionar ou retirar trilhos de um</w:t>
+            </w:r>
+            <w:r>
+              <w:t xml:space="preserve"> o estado.</w:t>
+            </w:r>
+          </w:p>
+          <w:p>
+            <w:pPr>
+              <w:pStyle w:val="PargrafodaLista"/>
+              <w:numPr>
+                <w:ilvl w:val="0"/>
+                <w:numId w:val="18"/>
+              </w:numPr>
+            </w:pPr>
+            <w:r>
+              <w:t>Alterar o estado de um trilho.</w:t>
             </w:r>
           </w:p>
         </w:tc>
@@ -4197,15 +4368,7 @@
               </w:rPr>
             </w:pPr>
             <w:r>
-              <w:t xml:space="preserve">permite que as operações </w:t>
-            </w:r>
-            <w:proofErr w:type="gramStart"/>
-            <w:r>
-              <w:t>Criar(</w:t>
-            </w:r>
-            <w:proofErr w:type="gramEnd"/>
-            <w:r>
-              <w:t>), Editar() e Consultar() da Classe Trilho consultem o estado de um trilho.</w:t>
+              <w:t>Permite a consulta do estado de um trilho.</w:t>
             </w:r>
           </w:p>
         </w:tc>
@@ -4743,6 +4906,7 @@
           </w:tcPr>
           <w:p>
             <w:r>
+              <w:lastRenderedPageBreak/>
               <w:t>Fim</w:t>
             </w:r>
           </w:p>
@@ -4820,7 +4984,6 @@
           </w:tcPr>
           <w:p>
             <w:r>
-              <w:lastRenderedPageBreak/>
               <w:t>Inicio</w:t>
             </w:r>
           </w:p>
@@ -5040,10 +5203,15 @@
               </w:numPr>
             </w:pPr>
             <w:r>
-              <w:t>O ut</w:t>
-            </w:r>
-            <w:r>
-              <w:t>ilizador prime o botão “Criar Nova Etapa”.</w:t>
+              <w:t xml:space="preserve">Sistema gera </w:t>
+            </w:r>
+            <w:proofErr w:type="spellStart"/>
+            <w:r>
+              <w:t>EtapaId</w:t>
+            </w:r>
+            <w:proofErr w:type="spellEnd"/>
+            <w:r>
+              <w:t>.</w:t>
             </w:r>
           </w:p>
           <w:p>
@@ -5055,7 +5223,7 @@
               </w:numPr>
             </w:pPr>
             <w:r>
-              <w:t>Preenche o formulário devolvido pelo sistema.</w:t>
+              <w:t>Selecionar Altitude máxima.</w:t>
             </w:r>
           </w:p>
           <w:p>
@@ -5067,43 +5235,7 @@
               </w:numPr>
             </w:pPr>
             <w:r>
-              <w:t xml:space="preserve">Prime o </w:t>
-            </w:r>
-            <w:proofErr w:type="spellStart"/>
-            <w:r>
-              <w:t>botao</w:t>
-            </w:r>
-            <w:proofErr w:type="spellEnd"/>
-            <w:r>
-              <w:t xml:space="preserve"> “Criar Etapa”</w:t>
-            </w:r>
-          </w:p>
-        </w:tc>
-      </w:tr>
-      <w:tr>
-        <w:tc>
-          <w:tcPr>
-            <w:tcW w:w="1526" w:type="dxa"/>
-          </w:tcPr>
-          <w:p>
-            <w:proofErr w:type="gramStart"/>
-            <w:r>
-              <w:t>Editar(</w:t>
-            </w:r>
-            <w:proofErr w:type="gramEnd"/>
-            <w:r>
-              <w:t xml:space="preserve">) </w:t>
-            </w:r>
-          </w:p>
-        </w:tc>
-        <w:tc>
-          <w:tcPr>
-            <w:tcW w:w="8783" w:type="dxa"/>
-            <w:gridSpan w:val="6"/>
-          </w:tcPr>
-          <w:p>
-            <w:r>
-              <w:t>Operação que permite editar uma etapa.</w:t>
+              <w:t>Selecionar Altitude mínima.</w:t>
             </w:r>
           </w:p>
           <w:p>
@@ -5111,11 +5243,11 @@
               <w:pStyle w:val="PargrafodaLista"/>
               <w:numPr>
                 <w:ilvl w:val="0"/>
-                <w:numId w:val="9"/>
+                <w:numId w:val="8"/>
               </w:numPr>
             </w:pPr>
             <w:r>
-              <w:t>O utilizador clica no botão “Editar Etapa”.</w:t>
+              <w:t>Selecionar Dificuldade.</w:t>
             </w:r>
           </w:p>
           <w:p>
@@ -5123,11 +5255,11 @@
               <w:pStyle w:val="PargrafodaLista"/>
               <w:numPr>
                 <w:ilvl w:val="0"/>
-                <w:numId w:val="9"/>
+                <w:numId w:val="8"/>
               </w:numPr>
             </w:pPr>
             <w:r>
-              <w:t>Edita todos os detalhes pretendidos no formulário devolvido pelo sistema.</w:t>
+              <w:t>Introduzir Início.</w:t>
             </w:r>
           </w:p>
           <w:p>
@@ -5135,11 +5267,143 @@
               <w:pStyle w:val="PargrafodaLista"/>
               <w:numPr>
                 <w:ilvl w:val="0"/>
-                <w:numId w:val="9"/>
+                <w:numId w:val="8"/>
               </w:numPr>
             </w:pPr>
             <w:r>
-              <w:t>Clica no botão “Confirmar Alterações”.</w:t>
+              <w:t>Introduzir Fim.</w:t>
+            </w:r>
+          </w:p>
+          <w:p>
+            <w:pPr>
+              <w:pStyle w:val="PargrafodaLista"/>
+              <w:numPr>
+                <w:ilvl w:val="0"/>
+                <w:numId w:val="8"/>
+              </w:numPr>
+            </w:pPr>
+            <w:r>
+              <w:t>Introduzir Nome.</w:t>
+            </w:r>
+          </w:p>
+          <w:p>
+            <w:pPr>
+              <w:pStyle w:val="PargrafodaLista"/>
+              <w:numPr>
+                <w:ilvl w:val="0"/>
+                <w:numId w:val="8"/>
+              </w:numPr>
+            </w:pPr>
+            <w:r>
+              <w:t>Criar Etapa.</w:t>
+            </w:r>
+          </w:p>
+        </w:tc>
+      </w:tr>
+      <w:tr>
+        <w:tc>
+          <w:tcPr>
+            <w:tcW w:w="1526" w:type="dxa"/>
+          </w:tcPr>
+          <w:p>
+            <w:proofErr w:type="gramStart"/>
+            <w:r>
+              <w:t>Editar(</w:t>
+            </w:r>
+            <w:proofErr w:type="gramEnd"/>
+            <w:r>
+              <w:t xml:space="preserve">) </w:t>
+            </w:r>
+          </w:p>
+        </w:tc>
+        <w:tc>
+          <w:tcPr>
+            <w:tcW w:w="8783" w:type="dxa"/>
+            <w:gridSpan w:val="6"/>
+          </w:tcPr>
+          <w:p>
+            <w:r>
+              <w:t>Operação que permite editar os dados de uma etapa.</w:t>
+            </w:r>
+          </w:p>
+          <w:p>
+            <w:pPr>
+              <w:pStyle w:val="PargrafodaLista"/>
+              <w:numPr>
+                <w:ilvl w:val="0"/>
+                <w:numId w:val="19"/>
+              </w:numPr>
+            </w:pPr>
+            <w:r>
+              <w:t xml:space="preserve">Alterar </w:t>
+            </w:r>
+            <w:proofErr w:type="spellStart"/>
+            <w:r>
+              <w:t>EtapaId</w:t>
+            </w:r>
+            <w:proofErr w:type="spellEnd"/>
+            <w:r>
+              <w:t>.</w:t>
+            </w:r>
+          </w:p>
+          <w:p>
+            <w:pPr>
+              <w:pStyle w:val="PargrafodaLista"/>
+              <w:numPr>
+                <w:ilvl w:val="0"/>
+                <w:numId w:val="19"/>
+              </w:numPr>
+            </w:pPr>
+            <w:r>
+              <w:t>Alterar Altitude máxima.</w:t>
+            </w:r>
+          </w:p>
+          <w:p>
+            <w:pPr>
+              <w:pStyle w:val="PargrafodaLista"/>
+              <w:numPr>
+                <w:ilvl w:val="0"/>
+                <w:numId w:val="19"/>
+              </w:numPr>
+            </w:pPr>
+            <w:r>
+              <w:t>Alterar Altitude mínima.</w:t>
+            </w:r>
+          </w:p>
+          <w:p>
+            <w:pPr>
+              <w:pStyle w:val="PargrafodaLista"/>
+              <w:numPr>
+                <w:ilvl w:val="0"/>
+                <w:numId w:val="19"/>
+              </w:numPr>
+            </w:pPr>
+            <w:r>
+              <w:t>Alterar Início.</w:t>
+            </w:r>
+          </w:p>
+          <w:p>
+            <w:pPr>
+              <w:pStyle w:val="PargrafodaLista"/>
+              <w:numPr>
+                <w:ilvl w:val="0"/>
+                <w:numId w:val="19"/>
+              </w:numPr>
+            </w:pPr>
+            <w:r>
+              <w:t>Alterar Fim.</w:t>
+            </w:r>
+          </w:p>
+          <w:p>
+            <w:pPr>
+              <w:pStyle w:val="PargrafodaLista"/>
+              <w:numPr>
+                <w:ilvl w:val="0"/>
+                <w:numId w:val="19"/>
+              </w:numPr>
+            </w:pPr>
+            <w:r>
+              <w:t>Alterar Nome.</w:t>
             </w:r>
           </w:p>
         </w:tc>
@@ -5352,6 +5616,7 @@
           <w:p>
             <w:proofErr w:type="spellStart"/>
             <w:r>
+              <w:lastRenderedPageBreak/>
               <w:t>FotoId</w:t>
             </w:r>
             <w:proofErr w:type="spellEnd"/>
@@ -5555,11 +5820,7 @@
             </w:r>
             <w:proofErr w:type="spellEnd"/>
             <w:r>
-              <w:t xml:space="preserve"> </w:t>
-            </w:r>
-            <w:r>
-              <w:lastRenderedPageBreak/>
-              <w:t>(gerado automaticamente)</w:t>
+              <w:t xml:space="preserve"> (gerado automaticamente)</w:t>
             </w:r>
           </w:p>
         </w:tc>
@@ -5569,7 +5830,6 @@
           </w:tcPr>
           <w:p>
             <w:r>
-              <w:lastRenderedPageBreak/>
               <w:t>&gt;0</w:t>
             </w:r>
           </w:p>
@@ -5675,6 +5935,66 @@
               <w:t xml:space="preserve">Operação que associa Fotos a um determinado trilho, é executada quando o utilizador cria um trilho. </w:t>
             </w:r>
           </w:p>
+          <w:p>
+            <w:pPr>
+              <w:pStyle w:val="PargrafodaLista"/>
+              <w:numPr>
+                <w:ilvl w:val="0"/>
+                <w:numId w:val="20"/>
+              </w:numPr>
+            </w:pPr>
+            <w:r>
+              <w:t xml:space="preserve">Sistema gera o </w:t>
+            </w:r>
+            <w:proofErr w:type="spellStart"/>
+            <w:r>
+              <w:t>FotosTrilhosId</w:t>
+            </w:r>
+            <w:proofErr w:type="spellEnd"/>
+            <w:r>
+              <w:t>.</w:t>
+            </w:r>
+          </w:p>
+          <w:p>
+            <w:pPr>
+              <w:pStyle w:val="PargrafodaLista"/>
+              <w:numPr>
+                <w:ilvl w:val="0"/>
+                <w:numId w:val="20"/>
+              </w:numPr>
+            </w:pPr>
+            <w:r>
+              <w:t xml:space="preserve">Sistema recebe um </w:t>
+            </w:r>
+            <w:proofErr w:type="spellStart"/>
+            <w:r>
+              <w:t>TrilhoId</w:t>
+            </w:r>
+            <w:proofErr w:type="spellEnd"/>
+            <w:r>
+              <w:t xml:space="preserve"> e vários </w:t>
+            </w:r>
+            <w:proofErr w:type="spellStart"/>
+            <w:r>
+              <w:t>FotoId</w:t>
+            </w:r>
+            <w:proofErr w:type="spellEnd"/>
+            <w:r>
+              <w:t>.</w:t>
+            </w:r>
+          </w:p>
+          <w:p>
+            <w:pPr>
+              <w:pStyle w:val="PargrafodaLista"/>
+              <w:numPr>
+                <w:ilvl w:val="0"/>
+                <w:numId w:val="20"/>
+              </w:numPr>
+            </w:pPr>
+            <w:r>
+              <w:t>Sistema guarda na base de dados.</w:t>
+            </w:r>
+          </w:p>
         </w:tc>
       </w:tr>
       <w:tr>
@@ -5700,7 +6020,19 @@
           </w:tcPr>
           <w:p>
             <w:r>
-              <w:t>Operação que permite adicionar ou retirar fotos associadas a um trilho, é executada quando o utilizador edita um trilho e remove ou adiciona fotos ao mesmo.</w:t>
+              <w:t>Operação que permite adicionar ou retirar fotos de um o trilho.</w:t>
+            </w:r>
+          </w:p>
+          <w:p>
+            <w:pPr>
+              <w:pStyle w:val="PargrafodaLista"/>
+              <w:numPr>
+                <w:ilvl w:val="0"/>
+                <w:numId w:val="21"/>
+              </w:numPr>
+            </w:pPr>
+            <w:r>
+              <w:t>Alterar as fotos de um trilho</w:t>
             </w:r>
           </w:p>
         </w:tc>
@@ -5728,7 +6060,7 @@
           </w:tcPr>
           <w:p>
             <w:r>
-              <w:t>Operação de consulta das fotos de um determinado trilho, é executada quando o utilizador consulta um trilho.</w:t>
+              <w:t>Permite a consulta das fotos de um trilho.</w:t>
             </w:r>
           </w:p>
         </w:tc>
@@ -5972,11 +6304,7 @@
               <w:t>Localização</w:t>
             </w:r>
             <w:r>
-              <w:t xml:space="preserve"> (gerado </w:t>
-            </w:r>
-            <w:r>
-              <w:lastRenderedPageBreak/>
-              <w:t>automaticamente)</w:t>
+              <w:t xml:space="preserve"> (gerado automaticamente)</w:t>
             </w:r>
           </w:p>
         </w:tc>
@@ -5986,7 +6314,6 @@
           </w:tcPr>
           <w:p>
             <w:r>
-              <w:lastRenderedPageBreak/>
               <w:t>&gt;0</w:t>
             </w:r>
           </w:p>
@@ -6117,7 +6444,7 @@
           <w:p>
             <w:proofErr w:type="spellStart"/>
             <w:r>
-              <w:t>GeoCoordinate</w:t>
+              <w:t>String</w:t>
             </w:r>
             <w:proofErr w:type="spellEnd"/>
           </w:p>
@@ -6227,11 +6554,11 @@
           <w:p>
             <w:proofErr w:type="gramStart"/>
             <w:r>
-              <w:t>Criar(</w:t>
+              <w:t>Consultar(</w:t>
             </w:r>
             <w:proofErr w:type="gramEnd"/>
             <w:r>
-              <w:t xml:space="preserve">) </w:t>
+              <w:t>)</w:t>
             </w:r>
           </w:p>
         </w:tc>
@@ -6242,72 +6569,16 @@
           </w:tcPr>
           <w:p>
             <w:r>
-              <w:t xml:space="preserve">Operação que permite criar uma nova localização, é chamada quando o utilizador </w:t>
-            </w:r>
-            <w:r>
-              <w:t>insere uma nova foto.</w:t>
-            </w:r>
-          </w:p>
-        </w:tc>
-      </w:tr>
-      <w:tr>
-        <w:tc>
-          <w:tcPr>
-            <w:tcW w:w="1526" w:type="dxa"/>
-          </w:tcPr>
-          <w:p>
-            <w:proofErr w:type="gramStart"/>
-            <w:r>
-              <w:t>Editar(</w:t>
-            </w:r>
-            <w:proofErr w:type="gramEnd"/>
-            <w:r>
-              <w:t xml:space="preserve">) </w:t>
-            </w:r>
-          </w:p>
-        </w:tc>
-        <w:tc>
-          <w:tcPr>
-            <w:tcW w:w="8783" w:type="dxa"/>
-            <w:gridSpan w:val="6"/>
-          </w:tcPr>
-          <w:p>
-            <w:r>
-              <w:t>Operação que permite alterar a localização de uma foto, é chamada quando o utilizador edita os dados de uma foto.</w:t>
-            </w:r>
-          </w:p>
-        </w:tc>
-      </w:tr>
-      <w:tr>
-        <w:tc>
-          <w:tcPr>
-            <w:tcW w:w="1526" w:type="dxa"/>
-          </w:tcPr>
-          <w:p>
-            <w:proofErr w:type="gramStart"/>
-            <w:r>
-              <w:t>Consultar(</w:t>
-            </w:r>
-            <w:proofErr w:type="gramEnd"/>
-            <w:r>
-              <w:t>)</w:t>
-            </w:r>
-          </w:p>
-        </w:tc>
-        <w:tc>
-          <w:tcPr>
-            <w:tcW w:w="8783" w:type="dxa"/>
-            <w:gridSpan w:val="6"/>
-          </w:tcPr>
-          <w:p>
-            <w:r>
               <w:t xml:space="preserve">Operação que permite </w:t>
             </w:r>
             <w:r>
               <w:t>consultar a</w:t>
             </w:r>
             <w:r>
-              <w:t xml:space="preserve"> localização de uma foto, é chamada quando o utilizador consulta as fotos de um trilho.</w:t>
+              <w:t xml:space="preserve"> localização de uma foto</w:t>
+            </w:r>
+            <w:r>
+              <w:t>.</w:t>
             </w:r>
           </w:p>
         </w:tc>
@@ -6393,7 +6664,6 @@
               <w:rPr>
                 <w:b/>
               </w:rPr>
-              <w:lastRenderedPageBreak/>
               <w:t>Nome do Campo</w:t>
             </w:r>
           </w:p>
@@ -6773,6 +7043,9 @@
             <w:r>
               <w:t>BelezaPai</w:t>
             </w:r>
+            <w:r>
+              <w:t>sagistica</w:t>
+            </w:r>
             <w:proofErr w:type="spellEnd"/>
           </w:p>
         </w:tc>
@@ -7321,6 +7594,7 @@
           <w:p>
             <w:proofErr w:type="spellStart"/>
             <w:r>
+              <w:lastRenderedPageBreak/>
               <w:t>GrauDificuldade</w:t>
             </w:r>
             <w:proofErr w:type="spellEnd"/>
@@ -7406,7 +7680,6 @@
               <w:rPr>
                 <w:b/>
               </w:rPr>
-              <w:lastRenderedPageBreak/>
               <w:t>Operações</w:t>
             </w:r>
           </w:p>
@@ -7468,6 +7741,11 @@
             </w:r>
           </w:p>
           <w:p>
+            <w:r>
+              <w:t>Operação que permite criar uma nova etapa.</w:t>
+            </w:r>
+          </w:p>
+          <w:p>
             <w:pPr>
               <w:pStyle w:val="PargrafodaLista"/>
               <w:numPr>
@@ -7476,7 +7754,15 @@
               </w:numPr>
             </w:pPr>
             <w:r>
-              <w:t>O utilizador prime o botão “Criar Novo Trilho”.</w:t>
+              <w:t xml:space="preserve">Sistema gera </w:t>
+            </w:r>
+            <w:proofErr w:type="spellStart"/>
+            <w:r>
+              <w:t>TrilhoId</w:t>
+            </w:r>
+            <w:proofErr w:type="spellEnd"/>
+            <w:r>
+              <w:t>.</w:t>
             </w:r>
           </w:p>
           <w:p>
@@ -7488,7 +7774,7 @@
               </w:numPr>
             </w:pPr>
             <w:r>
-              <w:t>Preenche o formulário devolvido pelo sistema.</w:t>
+              <w:t>Selecionar Altitude máxima.</w:t>
             </w:r>
           </w:p>
           <w:p>
@@ -7500,7 +7786,103 @@
               </w:numPr>
             </w:pPr>
             <w:r>
-              <w:t>Prime o botão “Criar Trilho”.</w:t>
+              <w:t>Selecionar Altitude mínima.</w:t>
+            </w:r>
+          </w:p>
+          <w:p>
+            <w:pPr>
+              <w:pStyle w:val="PargrafodaLista"/>
+              <w:numPr>
+                <w:ilvl w:val="0"/>
+                <w:numId w:val="10"/>
+              </w:numPr>
+            </w:pPr>
+            <w:r>
+              <w:t>Selecionar Beleza paisagística.</w:t>
+            </w:r>
+          </w:p>
+          <w:p>
+            <w:pPr>
+              <w:pStyle w:val="PargrafodaLista"/>
+              <w:numPr>
+                <w:ilvl w:val="0"/>
+                <w:numId w:val="10"/>
+              </w:numPr>
+            </w:pPr>
+            <w:r>
+              <w:t>Selecionar Interesse Histórico.</w:t>
+            </w:r>
+          </w:p>
+          <w:p>
+            <w:pPr>
+              <w:pStyle w:val="PargrafodaLista"/>
+              <w:numPr>
+                <w:ilvl w:val="0"/>
+                <w:numId w:val="10"/>
+              </w:numPr>
+            </w:pPr>
+            <w:r>
+              <w:t>Introduzir Início.</w:t>
+            </w:r>
+          </w:p>
+          <w:p>
+            <w:pPr>
+              <w:pStyle w:val="PargrafodaLista"/>
+              <w:numPr>
+                <w:ilvl w:val="0"/>
+                <w:numId w:val="10"/>
+              </w:numPr>
+            </w:pPr>
+            <w:r>
+              <w:t>Introduzir Fim.</w:t>
+            </w:r>
+          </w:p>
+          <w:p>
+            <w:pPr>
+              <w:pStyle w:val="PargrafodaLista"/>
+              <w:numPr>
+                <w:ilvl w:val="0"/>
+                <w:numId w:val="10"/>
+              </w:numPr>
+            </w:pPr>
+            <w:r>
+              <w:t>Introduzir Nome.</w:t>
+            </w:r>
+          </w:p>
+          <w:p>
+            <w:pPr>
+              <w:pStyle w:val="PargrafodaLista"/>
+              <w:numPr>
+                <w:ilvl w:val="0"/>
+                <w:numId w:val="10"/>
+              </w:numPr>
+            </w:pPr>
+            <w:r>
+              <w:t>Introduzir Descrição.</w:t>
+            </w:r>
+          </w:p>
+          <w:p>
+            <w:pPr>
+              <w:pStyle w:val="PargrafodaLista"/>
+              <w:numPr>
+                <w:ilvl w:val="0"/>
+                <w:numId w:val="10"/>
+              </w:numPr>
+            </w:pPr>
+            <w:r>
+              <w:t>Introduzir Etapas.</w:t>
+            </w:r>
+          </w:p>
+          <w:p>
+            <w:pPr>
+              <w:pStyle w:val="PargrafodaLista"/>
+              <w:numPr>
+                <w:ilvl w:val="0"/>
+                <w:numId w:val="10"/>
+              </w:numPr>
+            </w:pPr>
+            <w:r>
+              <w:t>Criar Trilho.</w:t>
             </w:r>
           </w:p>
         </w:tc>
@@ -7531,7 +7913,10 @@
           </w:tcPr>
           <w:p>
             <w:r>
-              <w:t>Operação de edição de um trilho.</w:t>
+              <w:t>Operação de edição de um trilho</w:t>
+            </w:r>
+            <w:r>
+              <w:t>.</w:t>
             </w:r>
           </w:p>
           <w:p>
@@ -7543,7 +7928,10 @@
               </w:numPr>
             </w:pPr>
             <w:r>
-              <w:t>O utilizador prime o botão “Editar Trilho”.</w:t>
+              <w:t xml:space="preserve">Alterar </w:t>
+            </w:r>
+            <w:r>
+              <w:t>Altitude máxima.</w:t>
             </w:r>
           </w:p>
           <w:p>
@@ -7555,7 +7943,13 @@
               </w:numPr>
             </w:pPr>
             <w:r>
-              <w:t>Edita os dados que deseja no formulário devolvido pelo sistema.</w:t>
+              <w:t>Alterar</w:t>
+            </w:r>
+            <w:r>
+              <w:t xml:space="preserve"> </w:t>
+            </w:r>
+            <w:r>
+              <w:t>Altitude mínima.</w:t>
             </w:r>
           </w:p>
           <w:p>
@@ -7567,7 +7961,79 @@
               </w:numPr>
             </w:pPr>
             <w:r>
-              <w:t>Prime o botão “Confirmar Alterações”.</w:t>
+              <w:t>Alterar Beleza paisagística.</w:t>
+            </w:r>
+          </w:p>
+          <w:p>
+            <w:pPr>
+              <w:pStyle w:val="PargrafodaLista"/>
+              <w:numPr>
+                <w:ilvl w:val="0"/>
+                <w:numId w:val="11"/>
+              </w:numPr>
+            </w:pPr>
+            <w:r>
+              <w:t>Alterar Interesse Histórico.</w:t>
+            </w:r>
+          </w:p>
+          <w:p>
+            <w:pPr>
+              <w:pStyle w:val="PargrafodaLista"/>
+              <w:numPr>
+                <w:ilvl w:val="0"/>
+                <w:numId w:val="11"/>
+              </w:numPr>
+            </w:pPr>
+            <w:r>
+              <w:t>Alterar Início.</w:t>
+            </w:r>
+          </w:p>
+          <w:p>
+            <w:pPr>
+              <w:pStyle w:val="PargrafodaLista"/>
+              <w:numPr>
+                <w:ilvl w:val="0"/>
+                <w:numId w:val="11"/>
+              </w:numPr>
+            </w:pPr>
+            <w:r>
+              <w:t>Alterar Fim.</w:t>
+            </w:r>
+          </w:p>
+          <w:p>
+            <w:pPr>
+              <w:pStyle w:val="PargrafodaLista"/>
+              <w:numPr>
+                <w:ilvl w:val="0"/>
+                <w:numId w:val="11"/>
+              </w:numPr>
+            </w:pPr>
+            <w:r>
+              <w:t>Alterar Nome.</w:t>
+            </w:r>
+          </w:p>
+          <w:p>
+            <w:pPr>
+              <w:pStyle w:val="PargrafodaLista"/>
+              <w:numPr>
+                <w:ilvl w:val="0"/>
+                <w:numId w:val="11"/>
+              </w:numPr>
+            </w:pPr>
+            <w:r>
+              <w:t>Alterar Descrição.</w:t>
+            </w:r>
+          </w:p>
+          <w:p>
+            <w:pPr>
+              <w:pStyle w:val="PargrafodaLista"/>
+              <w:numPr>
+                <w:ilvl w:val="0"/>
+                <w:numId w:val="11"/>
+              </w:numPr>
+            </w:pPr>
+            <w:r>
+              <w:t>Alterar Etapas.</w:t>
             </w:r>
           </w:p>
         </w:tc>
@@ -7597,11 +8063,6 @@
             <w:gridSpan w:val="6"/>
           </w:tcPr>
           <w:p>
-            <w:r>
-              <w:t>Operação que permite consultar os atributos de um determinado trilho.</w:t>
-            </w:r>
-          </w:p>
-          <w:p>
             <w:pPr>
               <w:pStyle w:val="PargrafodaLista"/>
               <w:numPr>
@@ -7610,35 +8071,10 @@
               </w:numPr>
             </w:pPr>
             <w:r>
-              <w:t xml:space="preserve">O utilizador prime o botão </w:t>
-            </w:r>
-            <w:r>
-              <w:t>“C</w:t>
-            </w:r>
-            <w:r>
-              <w:t xml:space="preserve">onsultar </w:t>
-            </w:r>
-            <w:r>
-              <w:t>T</w:t>
-            </w:r>
-            <w:r>
-              <w:t>rilho</w:t>
-            </w:r>
-            <w:r>
-              <w:t>” do trilho que deseja.</w:t>
-            </w:r>
-          </w:p>
-          <w:p>
-            <w:pPr>
-              <w:pStyle w:val="PargrafodaLista"/>
-              <w:numPr>
-                <w:ilvl w:val="0"/>
-                <w:numId w:val="12"/>
-              </w:numPr>
-            </w:pPr>
-            <w:r>
-              <w:t>O sistema devolve um formulário com os atributos do trilho.</w:t>
-            </w:r>
+              <w:t>Permite a consulta de um trilho através do TrilhoId.</w:t>
+            </w:r>
+            <w:bookmarkStart w:id="0" w:name="_GoBack"/>
+            <w:bookmarkEnd w:id="0"/>
           </w:p>
         </w:tc>
       </w:tr>
@@ -7652,6 +8088,7 @@
           </w:tcPr>
           <w:p>
             <w:r>
+              <w:lastRenderedPageBreak/>
               <w:t xml:space="preserve">Calcular </w:t>
             </w:r>
             <w:proofErr w:type="gramStart"/>
@@ -7825,7 +8262,7 @@
         <w:sz w:val="20"/>
         <w:szCs w:val="20"/>
       </w:rPr>
-      <w:t>3</w:t>
+      <w:t>12</w:t>
     </w:r>
     <w:r>
       <w:rPr>
@@ -7979,6 +8416,95 @@
     </w:lvl>
   </w:abstractNum>
   <w:abstractNum w:abstractNumId="1" w15:restartNumberingAfterBreak="0">
+    <w:nsid w:val="11DA0A25"/>
+    <w:multiLevelType w:val="hybridMultilevel"/>
+    <w:tmpl w:val="F06AB2B0"/>
+    <w:lvl w:ilvl="0" w:tplc="1F1A798A">
+      <w:start w:val="1"/>
+      <w:numFmt w:val="decimal"/>
+      <w:lvlText w:val="%1."/>
+      <w:lvlJc w:val="left"/>
+      <w:pPr>
+        <w:ind w:left="465" w:hanging="360"/>
+      </w:pPr>
+      <w:rPr>
+        <w:rFonts w:hint="default"/>
+      </w:rPr>
+    </w:lvl>
+    <w:lvl w:ilvl="1" w:tplc="08160019" w:tentative="1">
+      <w:start w:val="1"/>
+      <w:numFmt w:val="lowerLetter"/>
+      <w:lvlText w:val="%2."/>
+      <w:lvlJc w:val="left"/>
+      <w:pPr>
+        <w:ind w:left="1185" w:hanging="360"/>
+      </w:pPr>
+    </w:lvl>
+    <w:lvl w:ilvl="2" w:tplc="0816001B" w:tentative="1">
+      <w:start w:val="1"/>
+      <w:numFmt w:val="lowerRoman"/>
+      <w:lvlText w:val="%3."/>
+      <w:lvlJc w:val="right"/>
+      <w:pPr>
+        <w:ind w:left="1905" w:hanging="180"/>
+      </w:pPr>
+    </w:lvl>
+    <w:lvl w:ilvl="3" w:tplc="0816000F" w:tentative="1">
+      <w:start w:val="1"/>
+      <w:numFmt w:val="decimal"/>
+      <w:lvlText w:val="%4."/>
+      <w:lvlJc w:val="left"/>
+      <w:pPr>
+        <w:ind w:left="2625" w:hanging="360"/>
+      </w:pPr>
+    </w:lvl>
+    <w:lvl w:ilvl="4" w:tplc="08160019" w:tentative="1">
+      <w:start w:val="1"/>
+      <w:numFmt w:val="lowerLetter"/>
+      <w:lvlText w:val="%5."/>
+      <w:lvlJc w:val="left"/>
+      <w:pPr>
+        <w:ind w:left="3345" w:hanging="360"/>
+      </w:pPr>
+    </w:lvl>
+    <w:lvl w:ilvl="5" w:tplc="0816001B" w:tentative="1">
+      <w:start w:val="1"/>
+      <w:numFmt w:val="lowerRoman"/>
+      <w:lvlText w:val="%6."/>
+      <w:lvlJc w:val="right"/>
+      <w:pPr>
+        <w:ind w:left="4065" w:hanging="180"/>
+      </w:pPr>
+    </w:lvl>
+    <w:lvl w:ilvl="6" w:tplc="0816000F" w:tentative="1">
+      <w:start w:val="1"/>
+      <w:numFmt w:val="decimal"/>
+      <w:lvlText w:val="%7."/>
+      <w:lvlJc w:val="left"/>
+      <w:pPr>
+        <w:ind w:left="4785" w:hanging="360"/>
+      </w:pPr>
+    </w:lvl>
+    <w:lvl w:ilvl="7" w:tplc="08160019" w:tentative="1">
+      <w:start w:val="1"/>
+      <w:numFmt w:val="lowerLetter"/>
+      <w:lvlText w:val="%8."/>
+      <w:lvlJc w:val="left"/>
+      <w:pPr>
+        <w:ind w:left="5505" w:hanging="360"/>
+      </w:pPr>
+    </w:lvl>
+    <w:lvl w:ilvl="8" w:tplc="0816001B" w:tentative="1">
+      <w:start w:val="1"/>
+      <w:numFmt w:val="lowerRoman"/>
+      <w:lvlText w:val="%9."/>
+      <w:lvlJc w:val="right"/>
+      <w:pPr>
+        <w:ind w:left="6225" w:hanging="180"/>
+      </w:pPr>
+    </w:lvl>
+  </w:abstractNum>
+  <w:abstractNum w:abstractNumId="2" w15:restartNumberingAfterBreak="0">
     <w:nsid w:val="1A253C32"/>
     <w:multiLevelType w:val="hybridMultilevel"/>
     <w:tmpl w:val="7FEAAB58"/>
@@ -8067,7 +8593,7 @@
       </w:pPr>
     </w:lvl>
   </w:abstractNum>
-  <w:abstractNum w:abstractNumId="2" w15:restartNumberingAfterBreak="0">
+  <w:abstractNum w:abstractNumId="3" w15:restartNumberingAfterBreak="0">
     <w:nsid w:val="1DE505FA"/>
     <w:multiLevelType w:val="hybridMultilevel"/>
     <w:tmpl w:val="A1EC7916"/>
@@ -8156,7 +8682,96 @@
       </w:pPr>
     </w:lvl>
   </w:abstractNum>
-  <w:abstractNum w:abstractNumId="3" w15:restartNumberingAfterBreak="0">
+  <w:abstractNum w:abstractNumId="4" w15:restartNumberingAfterBreak="0">
+    <w:nsid w:val="1E0A247F"/>
+    <w:multiLevelType w:val="hybridMultilevel"/>
+    <w:tmpl w:val="72C6A738"/>
+    <w:lvl w:ilvl="0" w:tplc="1F1A798A">
+      <w:start w:val="1"/>
+      <w:numFmt w:val="decimal"/>
+      <w:lvlText w:val="%1."/>
+      <w:lvlJc w:val="left"/>
+      <w:pPr>
+        <w:ind w:left="465" w:hanging="360"/>
+      </w:pPr>
+      <w:rPr>
+        <w:rFonts w:hint="default"/>
+      </w:rPr>
+    </w:lvl>
+    <w:lvl w:ilvl="1" w:tplc="08160019" w:tentative="1">
+      <w:start w:val="1"/>
+      <w:numFmt w:val="lowerLetter"/>
+      <w:lvlText w:val="%2."/>
+      <w:lvlJc w:val="left"/>
+      <w:pPr>
+        <w:ind w:left="1185" w:hanging="360"/>
+      </w:pPr>
+    </w:lvl>
+    <w:lvl w:ilvl="2" w:tplc="0816001B" w:tentative="1">
+      <w:start w:val="1"/>
+      <w:numFmt w:val="lowerRoman"/>
+      <w:lvlText w:val="%3."/>
+      <w:lvlJc w:val="right"/>
+      <w:pPr>
+        <w:ind w:left="1905" w:hanging="180"/>
+      </w:pPr>
+    </w:lvl>
+    <w:lvl w:ilvl="3" w:tplc="0816000F" w:tentative="1">
+      <w:start w:val="1"/>
+      <w:numFmt w:val="decimal"/>
+      <w:lvlText w:val="%4."/>
+      <w:lvlJc w:val="left"/>
+      <w:pPr>
+        <w:ind w:left="2625" w:hanging="360"/>
+      </w:pPr>
+    </w:lvl>
+    <w:lvl w:ilvl="4" w:tplc="08160019" w:tentative="1">
+      <w:start w:val="1"/>
+      <w:numFmt w:val="lowerLetter"/>
+      <w:lvlText w:val="%5."/>
+      <w:lvlJc w:val="left"/>
+      <w:pPr>
+        <w:ind w:left="3345" w:hanging="360"/>
+      </w:pPr>
+    </w:lvl>
+    <w:lvl w:ilvl="5" w:tplc="0816001B" w:tentative="1">
+      <w:start w:val="1"/>
+      <w:numFmt w:val="lowerRoman"/>
+      <w:lvlText w:val="%6."/>
+      <w:lvlJc w:val="right"/>
+      <w:pPr>
+        <w:ind w:left="4065" w:hanging="180"/>
+      </w:pPr>
+    </w:lvl>
+    <w:lvl w:ilvl="6" w:tplc="0816000F" w:tentative="1">
+      <w:start w:val="1"/>
+      <w:numFmt w:val="decimal"/>
+      <w:lvlText w:val="%7."/>
+      <w:lvlJc w:val="left"/>
+      <w:pPr>
+        <w:ind w:left="4785" w:hanging="360"/>
+      </w:pPr>
+    </w:lvl>
+    <w:lvl w:ilvl="7" w:tplc="08160019" w:tentative="1">
+      <w:start w:val="1"/>
+      <w:numFmt w:val="lowerLetter"/>
+      <w:lvlText w:val="%8."/>
+      <w:lvlJc w:val="left"/>
+      <w:pPr>
+        <w:ind w:left="5505" w:hanging="360"/>
+      </w:pPr>
+    </w:lvl>
+    <w:lvl w:ilvl="8" w:tplc="0816001B" w:tentative="1">
+      <w:start w:val="1"/>
+      <w:numFmt w:val="lowerRoman"/>
+      <w:lvlText w:val="%9."/>
+      <w:lvlJc w:val="right"/>
+      <w:pPr>
+        <w:ind w:left="6225" w:hanging="180"/>
+      </w:pPr>
+    </w:lvl>
+  </w:abstractNum>
+  <w:abstractNum w:abstractNumId="5" w15:restartNumberingAfterBreak="0">
     <w:nsid w:val="222E7B0C"/>
     <w:multiLevelType w:val="hybridMultilevel"/>
     <w:tmpl w:val="51BC23B8"/>
@@ -8245,7 +8860,7 @@
       </w:pPr>
     </w:lvl>
   </w:abstractNum>
-  <w:abstractNum w:abstractNumId="4" w15:restartNumberingAfterBreak="0">
+  <w:abstractNum w:abstractNumId="6" w15:restartNumberingAfterBreak="0">
     <w:nsid w:val="29665D3B"/>
     <w:multiLevelType w:val="multilevel"/>
     <w:tmpl w:val="CCEADDF8"/>
@@ -8331,7 +8946,7 @@
       </w:pPr>
     </w:lvl>
   </w:abstractNum>
-  <w:abstractNum w:abstractNumId="5" w15:restartNumberingAfterBreak="0">
+  <w:abstractNum w:abstractNumId="7" w15:restartNumberingAfterBreak="0">
     <w:nsid w:val="2FBB6473"/>
     <w:multiLevelType w:val="hybridMultilevel"/>
     <w:tmpl w:val="4086CD7C"/>
@@ -8420,7 +9035,7 @@
       </w:pPr>
     </w:lvl>
   </w:abstractNum>
-  <w:abstractNum w:abstractNumId="6" w15:restartNumberingAfterBreak="0">
+  <w:abstractNum w:abstractNumId="8" w15:restartNumberingAfterBreak="0">
     <w:nsid w:val="325F21B4"/>
     <w:multiLevelType w:val="hybridMultilevel"/>
     <w:tmpl w:val="60B21812"/>
@@ -8509,7 +9124,185 @@
       </w:pPr>
     </w:lvl>
   </w:abstractNum>
-  <w:abstractNum w:abstractNumId="7" w15:restartNumberingAfterBreak="0">
+  <w:abstractNum w:abstractNumId="9" w15:restartNumberingAfterBreak="0">
+    <w:nsid w:val="41011051"/>
+    <w:multiLevelType w:val="hybridMultilevel"/>
+    <w:tmpl w:val="0E262C9A"/>
+    <w:lvl w:ilvl="0" w:tplc="1F1A798A">
+      <w:start w:val="1"/>
+      <w:numFmt w:val="decimal"/>
+      <w:lvlText w:val="%1."/>
+      <w:lvlJc w:val="left"/>
+      <w:pPr>
+        <w:ind w:left="465" w:hanging="360"/>
+      </w:pPr>
+      <w:rPr>
+        <w:rFonts w:hint="default"/>
+      </w:rPr>
+    </w:lvl>
+    <w:lvl w:ilvl="1" w:tplc="08160019" w:tentative="1">
+      <w:start w:val="1"/>
+      <w:numFmt w:val="lowerLetter"/>
+      <w:lvlText w:val="%2."/>
+      <w:lvlJc w:val="left"/>
+      <w:pPr>
+        <w:ind w:left="1185" w:hanging="360"/>
+      </w:pPr>
+    </w:lvl>
+    <w:lvl w:ilvl="2" w:tplc="0816001B" w:tentative="1">
+      <w:start w:val="1"/>
+      <w:numFmt w:val="lowerRoman"/>
+      <w:lvlText w:val="%3."/>
+      <w:lvlJc w:val="right"/>
+      <w:pPr>
+        <w:ind w:left="1905" w:hanging="180"/>
+      </w:pPr>
+    </w:lvl>
+    <w:lvl w:ilvl="3" w:tplc="0816000F" w:tentative="1">
+      <w:start w:val="1"/>
+      <w:numFmt w:val="decimal"/>
+      <w:lvlText w:val="%4."/>
+      <w:lvlJc w:val="left"/>
+      <w:pPr>
+        <w:ind w:left="2625" w:hanging="360"/>
+      </w:pPr>
+    </w:lvl>
+    <w:lvl w:ilvl="4" w:tplc="08160019" w:tentative="1">
+      <w:start w:val="1"/>
+      <w:numFmt w:val="lowerLetter"/>
+      <w:lvlText w:val="%5."/>
+      <w:lvlJc w:val="left"/>
+      <w:pPr>
+        <w:ind w:left="3345" w:hanging="360"/>
+      </w:pPr>
+    </w:lvl>
+    <w:lvl w:ilvl="5" w:tplc="0816001B" w:tentative="1">
+      <w:start w:val="1"/>
+      <w:numFmt w:val="lowerRoman"/>
+      <w:lvlText w:val="%6."/>
+      <w:lvlJc w:val="right"/>
+      <w:pPr>
+        <w:ind w:left="4065" w:hanging="180"/>
+      </w:pPr>
+    </w:lvl>
+    <w:lvl w:ilvl="6" w:tplc="0816000F" w:tentative="1">
+      <w:start w:val="1"/>
+      <w:numFmt w:val="decimal"/>
+      <w:lvlText w:val="%7."/>
+      <w:lvlJc w:val="left"/>
+      <w:pPr>
+        <w:ind w:left="4785" w:hanging="360"/>
+      </w:pPr>
+    </w:lvl>
+    <w:lvl w:ilvl="7" w:tplc="08160019" w:tentative="1">
+      <w:start w:val="1"/>
+      <w:numFmt w:val="lowerLetter"/>
+      <w:lvlText w:val="%8."/>
+      <w:lvlJc w:val="left"/>
+      <w:pPr>
+        <w:ind w:left="5505" w:hanging="360"/>
+      </w:pPr>
+    </w:lvl>
+    <w:lvl w:ilvl="8" w:tplc="0816001B" w:tentative="1">
+      <w:start w:val="1"/>
+      <w:numFmt w:val="lowerRoman"/>
+      <w:lvlText w:val="%9."/>
+      <w:lvlJc w:val="right"/>
+      <w:pPr>
+        <w:ind w:left="6225" w:hanging="180"/>
+      </w:pPr>
+    </w:lvl>
+  </w:abstractNum>
+  <w:abstractNum w:abstractNumId="10" w15:restartNumberingAfterBreak="0">
+    <w:nsid w:val="42EE5F22"/>
+    <w:multiLevelType w:val="hybridMultilevel"/>
+    <w:tmpl w:val="5DE450CE"/>
+    <w:lvl w:ilvl="0" w:tplc="1D5473FE">
+      <w:start w:val="1"/>
+      <w:numFmt w:val="decimal"/>
+      <w:lvlText w:val="%1."/>
+      <w:lvlJc w:val="left"/>
+      <w:pPr>
+        <w:ind w:left="465" w:hanging="360"/>
+      </w:pPr>
+      <w:rPr>
+        <w:rFonts w:hint="default"/>
+      </w:rPr>
+    </w:lvl>
+    <w:lvl w:ilvl="1" w:tplc="08160019" w:tentative="1">
+      <w:start w:val="1"/>
+      <w:numFmt w:val="lowerLetter"/>
+      <w:lvlText w:val="%2."/>
+      <w:lvlJc w:val="left"/>
+      <w:pPr>
+        <w:ind w:left="1185" w:hanging="360"/>
+      </w:pPr>
+    </w:lvl>
+    <w:lvl w:ilvl="2" w:tplc="0816001B" w:tentative="1">
+      <w:start w:val="1"/>
+      <w:numFmt w:val="lowerRoman"/>
+      <w:lvlText w:val="%3."/>
+      <w:lvlJc w:val="right"/>
+      <w:pPr>
+        <w:ind w:left="1905" w:hanging="180"/>
+      </w:pPr>
+    </w:lvl>
+    <w:lvl w:ilvl="3" w:tplc="0816000F" w:tentative="1">
+      <w:start w:val="1"/>
+      <w:numFmt w:val="decimal"/>
+      <w:lvlText w:val="%4."/>
+      <w:lvlJc w:val="left"/>
+      <w:pPr>
+        <w:ind w:left="2625" w:hanging="360"/>
+      </w:pPr>
+    </w:lvl>
+    <w:lvl w:ilvl="4" w:tplc="08160019" w:tentative="1">
+      <w:start w:val="1"/>
+      <w:numFmt w:val="lowerLetter"/>
+      <w:lvlText w:val="%5."/>
+      <w:lvlJc w:val="left"/>
+      <w:pPr>
+        <w:ind w:left="3345" w:hanging="360"/>
+      </w:pPr>
+    </w:lvl>
+    <w:lvl w:ilvl="5" w:tplc="0816001B" w:tentative="1">
+      <w:start w:val="1"/>
+      <w:numFmt w:val="lowerRoman"/>
+      <w:lvlText w:val="%6."/>
+      <w:lvlJc w:val="right"/>
+      <w:pPr>
+        <w:ind w:left="4065" w:hanging="180"/>
+      </w:pPr>
+    </w:lvl>
+    <w:lvl w:ilvl="6" w:tplc="0816000F" w:tentative="1">
+      <w:start w:val="1"/>
+      <w:numFmt w:val="decimal"/>
+      <w:lvlText w:val="%7."/>
+      <w:lvlJc w:val="left"/>
+      <w:pPr>
+        <w:ind w:left="4785" w:hanging="360"/>
+      </w:pPr>
+    </w:lvl>
+    <w:lvl w:ilvl="7" w:tplc="08160019" w:tentative="1">
+      <w:start w:val="1"/>
+      <w:numFmt w:val="lowerLetter"/>
+      <w:lvlText w:val="%8."/>
+      <w:lvlJc w:val="left"/>
+      <w:pPr>
+        <w:ind w:left="5505" w:hanging="360"/>
+      </w:pPr>
+    </w:lvl>
+    <w:lvl w:ilvl="8" w:tplc="0816001B" w:tentative="1">
+      <w:start w:val="1"/>
+      <w:numFmt w:val="lowerRoman"/>
+      <w:lvlText w:val="%9."/>
+      <w:lvlJc w:val="right"/>
+      <w:pPr>
+        <w:ind w:left="6225" w:hanging="180"/>
+      </w:pPr>
+    </w:lvl>
+  </w:abstractNum>
+  <w:abstractNum w:abstractNumId="11" w15:restartNumberingAfterBreak="0">
     <w:nsid w:val="4EF728B8"/>
     <w:multiLevelType w:val="hybridMultilevel"/>
     <w:tmpl w:val="916EC9D4"/>
@@ -8598,7 +9391,7 @@
       </w:pPr>
     </w:lvl>
   </w:abstractNum>
-  <w:abstractNum w:abstractNumId="8" w15:restartNumberingAfterBreak="0">
+  <w:abstractNum w:abstractNumId="12" w15:restartNumberingAfterBreak="0">
     <w:nsid w:val="4F5943D7"/>
     <w:multiLevelType w:val="multilevel"/>
     <w:tmpl w:val="A3EADE86"/>
@@ -8684,7 +9477,364 @@
       </w:pPr>
     </w:lvl>
   </w:abstractNum>
-  <w:abstractNum w:abstractNumId="9" w15:restartNumberingAfterBreak="0">
+  <w:abstractNum w:abstractNumId="13" w15:restartNumberingAfterBreak="0">
+    <w:nsid w:val="54063913"/>
+    <w:multiLevelType w:val="hybridMultilevel"/>
+    <w:tmpl w:val="A7305358"/>
+    <w:lvl w:ilvl="0" w:tplc="1F1A798A">
+      <w:start w:val="1"/>
+      <w:numFmt w:val="decimal"/>
+      <w:lvlText w:val="%1."/>
+      <w:lvlJc w:val="left"/>
+      <w:pPr>
+        <w:ind w:left="465" w:hanging="360"/>
+      </w:pPr>
+      <w:rPr>
+        <w:rFonts w:hint="default"/>
+      </w:rPr>
+    </w:lvl>
+    <w:lvl w:ilvl="1" w:tplc="08160019" w:tentative="1">
+      <w:start w:val="1"/>
+      <w:numFmt w:val="lowerLetter"/>
+      <w:lvlText w:val="%2."/>
+      <w:lvlJc w:val="left"/>
+      <w:pPr>
+        <w:ind w:left="1185" w:hanging="360"/>
+      </w:pPr>
+    </w:lvl>
+    <w:lvl w:ilvl="2" w:tplc="0816001B" w:tentative="1">
+      <w:start w:val="1"/>
+      <w:numFmt w:val="lowerRoman"/>
+      <w:lvlText w:val="%3."/>
+      <w:lvlJc w:val="right"/>
+      <w:pPr>
+        <w:ind w:left="1905" w:hanging="180"/>
+      </w:pPr>
+    </w:lvl>
+    <w:lvl w:ilvl="3" w:tplc="0816000F" w:tentative="1">
+      <w:start w:val="1"/>
+      <w:numFmt w:val="decimal"/>
+      <w:lvlText w:val="%4."/>
+      <w:lvlJc w:val="left"/>
+      <w:pPr>
+        <w:ind w:left="2625" w:hanging="360"/>
+      </w:pPr>
+    </w:lvl>
+    <w:lvl w:ilvl="4" w:tplc="08160019" w:tentative="1">
+      <w:start w:val="1"/>
+      <w:numFmt w:val="lowerLetter"/>
+      <w:lvlText w:val="%5."/>
+      <w:lvlJc w:val="left"/>
+      <w:pPr>
+        <w:ind w:left="3345" w:hanging="360"/>
+      </w:pPr>
+    </w:lvl>
+    <w:lvl w:ilvl="5" w:tplc="0816001B" w:tentative="1">
+      <w:start w:val="1"/>
+      <w:numFmt w:val="lowerRoman"/>
+      <w:lvlText w:val="%6."/>
+      <w:lvlJc w:val="right"/>
+      <w:pPr>
+        <w:ind w:left="4065" w:hanging="180"/>
+      </w:pPr>
+    </w:lvl>
+    <w:lvl w:ilvl="6" w:tplc="0816000F" w:tentative="1">
+      <w:start w:val="1"/>
+      <w:numFmt w:val="decimal"/>
+      <w:lvlText w:val="%7."/>
+      <w:lvlJc w:val="left"/>
+      <w:pPr>
+        <w:ind w:left="4785" w:hanging="360"/>
+      </w:pPr>
+    </w:lvl>
+    <w:lvl w:ilvl="7" w:tplc="08160019" w:tentative="1">
+      <w:start w:val="1"/>
+      <w:numFmt w:val="lowerLetter"/>
+      <w:lvlText w:val="%8."/>
+      <w:lvlJc w:val="left"/>
+      <w:pPr>
+        <w:ind w:left="5505" w:hanging="360"/>
+      </w:pPr>
+    </w:lvl>
+    <w:lvl w:ilvl="8" w:tplc="0816001B" w:tentative="1">
+      <w:start w:val="1"/>
+      <w:numFmt w:val="lowerRoman"/>
+      <w:lvlText w:val="%9."/>
+      <w:lvlJc w:val="right"/>
+      <w:pPr>
+        <w:ind w:left="6225" w:hanging="180"/>
+      </w:pPr>
+    </w:lvl>
+  </w:abstractNum>
+  <w:abstractNum w:abstractNumId="14" w15:restartNumberingAfterBreak="0">
+    <w:nsid w:val="561F3388"/>
+    <w:multiLevelType w:val="hybridMultilevel"/>
+    <w:tmpl w:val="D820DFDA"/>
+    <w:lvl w:ilvl="0" w:tplc="0816000F">
+      <w:start w:val="1"/>
+      <w:numFmt w:val="decimal"/>
+      <w:lvlText w:val="%1."/>
+      <w:lvlJc w:val="left"/>
+      <w:pPr>
+        <w:ind w:left="720" w:hanging="360"/>
+      </w:pPr>
+      <w:rPr>
+        <w:rFonts w:hint="default"/>
+        <w:b w:val="0"/>
+      </w:rPr>
+    </w:lvl>
+    <w:lvl w:ilvl="1" w:tplc="08160019" w:tentative="1">
+      <w:start w:val="1"/>
+      <w:numFmt w:val="lowerLetter"/>
+      <w:lvlText w:val="%2."/>
+      <w:lvlJc w:val="left"/>
+      <w:pPr>
+        <w:ind w:left="1440" w:hanging="360"/>
+      </w:pPr>
+    </w:lvl>
+    <w:lvl w:ilvl="2" w:tplc="0816001B" w:tentative="1">
+      <w:start w:val="1"/>
+      <w:numFmt w:val="lowerRoman"/>
+      <w:lvlText w:val="%3."/>
+      <w:lvlJc w:val="right"/>
+      <w:pPr>
+        <w:ind w:left="2160" w:hanging="180"/>
+      </w:pPr>
+    </w:lvl>
+    <w:lvl w:ilvl="3" w:tplc="0816000F" w:tentative="1">
+      <w:start w:val="1"/>
+      <w:numFmt w:val="decimal"/>
+      <w:lvlText w:val="%4."/>
+      <w:lvlJc w:val="left"/>
+      <w:pPr>
+        <w:ind w:left="2880" w:hanging="360"/>
+      </w:pPr>
+    </w:lvl>
+    <w:lvl w:ilvl="4" w:tplc="08160019" w:tentative="1">
+      <w:start w:val="1"/>
+      <w:numFmt w:val="lowerLetter"/>
+      <w:lvlText w:val="%5."/>
+      <w:lvlJc w:val="left"/>
+      <w:pPr>
+        <w:ind w:left="3600" w:hanging="360"/>
+      </w:pPr>
+    </w:lvl>
+    <w:lvl w:ilvl="5" w:tplc="0816001B" w:tentative="1">
+      <w:start w:val="1"/>
+      <w:numFmt w:val="lowerRoman"/>
+      <w:lvlText w:val="%6."/>
+      <w:lvlJc w:val="right"/>
+      <w:pPr>
+        <w:ind w:left="4320" w:hanging="180"/>
+      </w:pPr>
+    </w:lvl>
+    <w:lvl w:ilvl="6" w:tplc="0816000F" w:tentative="1">
+      <w:start w:val="1"/>
+      <w:numFmt w:val="decimal"/>
+      <w:lvlText w:val="%7."/>
+      <w:lvlJc w:val="left"/>
+      <w:pPr>
+        <w:ind w:left="5040" w:hanging="360"/>
+      </w:pPr>
+    </w:lvl>
+    <w:lvl w:ilvl="7" w:tplc="08160019" w:tentative="1">
+      <w:start w:val="1"/>
+      <w:numFmt w:val="lowerLetter"/>
+      <w:lvlText w:val="%8."/>
+      <w:lvlJc w:val="left"/>
+      <w:pPr>
+        <w:ind w:left="5760" w:hanging="360"/>
+      </w:pPr>
+    </w:lvl>
+    <w:lvl w:ilvl="8" w:tplc="0816001B" w:tentative="1">
+      <w:start w:val="1"/>
+      <w:numFmt w:val="lowerRoman"/>
+      <w:lvlText w:val="%9."/>
+      <w:lvlJc w:val="right"/>
+      <w:pPr>
+        <w:ind w:left="6480" w:hanging="180"/>
+      </w:pPr>
+    </w:lvl>
+  </w:abstractNum>
+  <w:abstractNum w:abstractNumId="15" w15:restartNumberingAfterBreak="0">
+    <w:nsid w:val="5E1D580B"/>
+    <w:multiLevelType w:val="hybridMultilevel"/>
+    <w:tmpl w:val="0E262C9A"/>
+    <w:lvl w:ilvl="0" w:tplc="1F1A798A">
+      <w:start w:val="1"/>
+      <w:numFmt w:val="decimal"/>
+      <w:lvlText w:val="%1."/>
+      <w:lvlJc w:val="left"/>
+      <w:pPr>
+        <w:ind w:left="465" w:hanging="360"/>
+      </w:pPr>
+      <w:rPr>
+        <w:rFonts w:hint="default"/>
+      </w:rPr>
+    </w:lvl>
+    <w:lvl w:ilvl="1" w:tplc="08160019" w:tentative="1">
+      <w:start w:val="1"/>
+      <w:numFmt w:val="lowerLetter"/>
+      <w:lvlText w:val="%2."/>
+      <w:lvlJc w:val="left"/>
+      <w:pPr>
+        <w:ind w:left="1185" w:hanging="360"/>
+      </w:pPr>
+    </w:lvl>
+    <w:lvl w:ilvl="2" w:tplc="0816001B" w:tentative="1">
+      <w:start w:val="1"/>
+      <w:numFmt w:val="lowerRoman"/>
+      <w:lvlText w:val="%3."/>
+      <w:lvlJc w:val="right"/>
+      <w:pPr>
+        <w:ind w:left="1905" w:hanging="180"/>
+      </w:pPr>
+    </w:lvl>
+    <w:lvl w:ilvl="3" w:tplc="0816000F" w:tentative="1">
+      <w:start w:val="1"/>
+      <w:numFmt w:val="decimal"/>
+      <w:lvlText w:val="%4."/>
+      <w:lvlJc w:val="left"/>
+      <w:pPr>
+        <w:ind w:left="2625" w:hanging="360"/>
+      </w:pPr>
+    </w:lvl>
+    <w:lvl w:ilvl="4" w:tplc="08160019" w:tentative="1">
+      <w:start w:val="1"/>
+      <w:numFmt w:val="lowerLetter"/>
+      <w:lvlText w:val="%5."/>
+      <w:lvlJc w:val="left"/>
+      <w:pPr>
+        <w:ind w:left="3345" w:hanging="360"/>
+      </w:pPr>
+    </w:lvl>
+    <w:lvl w:ilvl="5" w:tplc="0816001B" w:tentative="1">
+      <w:start w:val="1"/>
+      <w:numFmt w:val="lowerRoman"/>
+      <w:lvlText w:val="%6."/>
+      <w:lvlJc w:val="right"/>
+      <w:pPr>
+        <w:ind w:left="4065" w:hanging="180"/>
+      </w:pPr>
+    </w:lvl>
+    <w:lvl w:ilvl="6" w:tplc="0816000F" w:tentative="1">
+      <w:start w:val="1"/>
+      <w:numFmt w:val="decimal"/>
+      <w:lvlText w:val="%7."/>
+      <w:lvlJc w:val="left"/>
+      <w:pPr>
+        <w:ind w:left="4785" w:hanging="360"/>
+      </w:pPr>
+    </w:lvl>
+    <w:lvl w:ilvl="7" w:tplc="08160019" w:tentative="1">
+      <w:start w:val="1"/>
+      <w:numFmt w:val="lowerLetter"/>
+      <w:lvlText w:val="%8."/>
+      <w:lvlJc w:val="left"/>
+      <w:pPr>
+        <w:ind w:left="5505" w:hanging="360"/>
+      </w:pPr>
+    </w:lvl>
+    <w:lvl w:ilvl="8" w:tplc="0816001B" w:tentative="1">
+      <w:start w:val="1"/>
+      <w:numFmt w:val="lowerRoman"/>
+      <w:lvlText w:val="%9."/>
+      <w:lvlJc w:val="right"/>
+      <w:pPr>
+        <w:ind w:left="6225" w:hanging="180"/>
+      </w:pPr>
+    </w:lvl>
+  </w:abstractNum>
+  <w:abstractNum w:abstractNumId="16" w15:restartNumberingAfterBreak="0">
+    <w:nsid w:val="606257E7"/>
+    <w:multiLevelType w:val="hybridMultilevel"/>
+    <w:tmpl w:val="014E8A70"/>
+    <w:lvl w:ilvl="0" w:tplc="1F1A798A">
+      <w:start w:val="1"/>
+      <w:numFmt w:val="decimal"/>
+      <w:lvlText w:val="%1."/>
+      <w:lvlJc w:val="left"/>
+      <w:pPr>
+        <w:ind w:left="465" w:hanging="360"/>
+      </w:pPr>
+      <w:rPr>
+        <w:rFonts w:hint="default"/>
+      </w:rPr>
+    </w:lvl>
+    <w:lvl w:ilvl="1" w:tplc="08160019" w:tentative="1">
+      <w:start w:val="1"/>
+      <w:numFmt w:val="lowerLetter"/>
+      <w:lvlText w:val="%2."/>
+      <w:lvlJc w:val="left"/>
+      <w:pPr>
+        <w:ind w:left="1185" w:hanging="360"/>
+      </w:pPr>
+    </w:lvl>
+    <w:lvl w:ilvl="2" w:tplc="0816001B" w:tentative="1">
+      <w:start w:val="1"/>
+      <w:numFmt w:val="lowerRoman"/>
+      <w:lvlText w:val="%3."/>
+      <w:lvlJc w:val="right"/>
+      <w:pPr>
+        <w:ind w:left="1905" w:hanging="180"/>
+      </w:pPr>
+    </w:lvl>
+    <w:lvl w:ilvl="3" w:tplc="0816000F" w:tentative="1">
+      <w:start w:val="1"/>
+      <w:numFmt w:val="decimal"/>
+      <w:lvlText w:val="%4."/>
+      <w:lvlJc w:val="left"/>
+      <w:pPr>
+        <w:ind w:left="2625" w:hanging="360"/>
+      </w:pPr>
+    </w:lvl>
+    <w:lvl w:ilvl="4" w:tplc="08160019" w:tentative="1">
+      <w:start w:val="1"/>
+      <w:numFmt w:val="lowerLetter"/>
+      <w:lvlText w:val="%5."/>
+      <w:lvlJc w:val="left"/>
+      <w:pPr>
+        <w:ind w:left="3345" w:hanging="360"/>
+      </w:pPr>
+    </w:lvl>
+    <w:lvl w:ilvl="5" w:tplc="0816001B" w:tentative="1">
+      <w:start w:val="1"/>
+      <w:numFmt w:val="lowerRoman"/>
+      <w:lvlText w:val="%6."/>
+      <w:lvlJc w:val="right"/>
+      <w:pPr>
+        <w:ind w:left="4065" w:hanging="180"/>
+      </w:pPr>
+    </w:lvl>
+    <w:lvl w:ilvl="6" w:tplc="0816000F" w:tentative="1">
+      <w:start w:val="1"/>
+      <w:numFmt w:val="decimal"/>
+      <w:lvlText w:val="%7."/>
+      <w:lvlJc w:val="left"/>
+      <w:pPr>
+        <w:ind w:left="4785" w:hanging="360"/>
+      </w:pPr>
+    </w:lvl>
+    <w:lvl w:ilvl="7" w:tplc="08160019" w:tentative="1">
+      <w:start w:val="1"/>
+      <w:numFmt w:val="lowerLetter"/>
+      <w:lvlText w:val="%8."/>
+      <w:lvlJc w:val="left"/>
+      <w:pPr>
+        <w:ind w:left="5505" w:hanging="360"/>
+      </w:pPr>
+    </w:lvl>
+    <w:lvl w:ilvl="8" w:tplc="0816001B" w:tentative="1">
+      <w:start w:val="1"/>
+      <w:numFmt w:val="lowerRoman"/>
+      <w:lvlText w:val="%9."/>
+      <w:lvlJc w:val="right"/>
+      <w:pPr>
+        <w:ind w:left="6225" w:hanging="180"/>
+      </w:pPr>
+    </w:lvl>
+  </w:abstractNum>
+  <w:abstractNum w:abstractNumId="17" w15:restartNumberingAfterBreak="0">
     <w:nsid w:val="717D1213"/>
     <w:multiLevelType w:val="multilevel"/>
     <w:tmpl w:val="47DE73F2"/>
@@ -8770,7 +9920,96 @@
       </w:pPr>
     </w:lvl>
   </w:abstractNum>
-  <w:abstractNum w:abstractNumId="10" w15:restartNumberingAfterBreak="0">
+  <w:abstractNum w:abstractNumId="18" w15:restartNumberingAfterBreak="0">
+    <w:nsid w:val="740E0DEF"/>
+    <w:multiLevelType w:val="hybridMultilevel"/>
+    <w:tmpl w:val="1EB42968"/>
+    <w:lvl w:ilvl="0" w:tplc="372ACA08">
+      <w:start w:val="1"/>
+      <w:numFmt w:val="decimal"/>
+      <w:lvlText w:val="%1."/>
+      <w:lvlJc w:val="left"/>
+      <w:pPr>
+        <w:ind w:left="465" w:hanging="360"/>
+      </w:pPr>
+      <w:rPr>
+        <w:rFonts w:hint="default"/>
+      </w:rPr>
+    </w:lvl>
+    <w:lvl w:ilvl="1" w:tplc="08160019" w:tentative="1">
+      <w:start w:val="1"/>
+      <w:numFmt w:val="lowerLetter"/>
+      <w:lvlText w:val="%2."/>
+      <w:lvlJc w:val="left"/>
+      <w:pPr>
+        <w:ind w:left="1185" w:hanging="360"/>
+      </w:pPr>
+    </w:lvl>
+    <w:lvl w:ilvl="2" w:tplc="0816001B" w:tentative="1">
+      <w:start w:val="1"/>
+      <w:numFmt w:val="lowerRoman"/>
+      <w:lvlText w:val="%3."/>
+      <w:lvlJc w:val="right"/>
+      <w:pPr>
+        <w:ind w:left="1905" w:hanging="180"/>
+      </w:pPr>
+    </w:lvl>
+    <w:lvl w:ilvl="3" w:tplc="0816000F" w:tentative="1">
+      <w:start w:val="1"/>
+      <w:numFmt w:val="decimal"/>
+      <w:lvlText w:val="%4."/>
+      <w:lvlJc w:val="left"/>
+      <w:pPr>
+        <w:ind w:left="2625" w:hanging="360"/>
+      </w:pPr>
+    </w:lvl>
+    <w:lvl w:ilvl="4" w:tplc="08160019" w:tentative="1">
+      <w:start w:val="1"/>
+      <w:numFmt w:val="lowerLetter"/>
+      <w:lvlText w:val="%5."/>
+      <w:lvlJc w:val="left"/>
+      <w:pPr>
+        <w:ind w:left="3345" w:hanging="360"/>
+      </w:pPr>
+    </w:lvl>
+    <w:lvl w:ilvl="5" w:tplc="0816001B" w:tentative="1">
+      <w:start w:val="1"/>
+      <w:numFmt w:val="lowerRoman"/>
+      <w:lvlText w:val="%6."/>
+      <w:lvlJc w:val="right"/>
+      <w:pPr>
+        <w:ind w:left="4065" w:hanging="180"/>
+      </w:pPr>
+    </w:lvl>
+    <w:lvl w:ilvl="6" w:tplc="0816000F" w:tentative="1">
+      <w:start w:val="1"/>
+      <w:numFmt w:val="decimal"/>
+      <w:lvlText w:val="%7."/>
+      <w:lvlJc w:val="left"/>
+      <w:pPr>
+        <w:ind w:left="4785" w:hanging="360"/>
+      </w:pPr>
+    </w:lvl>
+    <w:lvl w:ilvl="7" w:tplc="08160019" w:tentative="1">
+      <w:start w:val="1"/>
+      <w:numFmt w:val="lowerLetter"/>
+      <w:lvlText w:val="%8."/>
+      <w:lvlJc w:val="left"/>
+      <w:pPr>
+        <w:ind w:left="5505" w:hanging="360"/>
+      </w:pPr>
+    </w:lvl>
+    <w:lvl w:ilvl="8" w:tplc="0816001B" w:tentative="1">
+      <w:start w:val="1"/>
+      <w:numFmt w:val="lowerRoman"/>
+      <w:lvlText w:val="%9."/>
+      <w:lvlJc w:val="right"/>
+      <w:pPr>
+        <w:ind w:left="6225" w:hanging="180"/>
+      </w:pPr>
+    </w:lvl>
+  </w:abstractNum>
+  <w:abstractNum w:abstractNumId="19" w15:restartNumberingAfterBreak="0">
     <w:nsid w:val="74F06078"/>
     <w:multiLevelType w:val="hybridMultilevel"/>
     <w:tmpl w:val="6CAA13C0"/>
@@ -8859,7 +10098,7 @@
       </w:pPr>
     </w:lvl>
   </w:abstractNum>
-  <w:abstractNum w:abstractNumId="11" w15:restartNumberingAfterBreak="0">
+  <w:abstractNum w:abstractNumId="20" w15:restartNumberingAfterBreak="0">
     <w:nsid w:val="7B98434C"/>
     <w:multiLevelType w:val="hybridMultilevel"/>
     <w:tmpl w:val="B0728784"/>
@@ -8949,39 +10188,66 @@
     </w:lvl>
   </w:abstractNum>
   <w:num w:numId="1">
-    <w:abstractNumId w:val="9"/>
+    <w:abstractNumId w:val="17"/>
   </w:num>
   <w:num w:numId="2">
-    <w:abstractNumId w:val="8"/>
+    <w:abstractNumId w:val="12"/>
   </w:num>
   <w:num w:numId="3">
-    <w:abstractNumId w:val="4"/>
+    <w:abstractNumId w:val="6"/>
   </w:num>
   <w:num w:numId="4">
-    <w:abstractNumId w:val="3"/>
+    <w:abstractNumId w:val="5"/>
   </w:num>
   <w:num w:numId="5">
     <w:abstractNumId w:val="0"/>
   </w:num>
   <w:num w:numId="6">
-    <w:abstractNumId w:val="5"/>
+    <w:abstractNumId w:val="7"/>
   </w:num>
   <w:num w:numId="7">
-    <w:abstractNumId w:val="7"/>
+    <w:abstractNumId w:val="11"/>
   </w:num>
   <w:num w:numId="8">
+    <w:abstractNumId w:val="19"/>
+  </w:num>
+  <w:num w:numId="9">
+    <w:abstractNumId w:val="20"/>
+  </w:num>
+  <w:num w:numId="10">
+    <w:abstractNumId w:val="8"/>
+  </w:num>
+  <w:num w:numId="11">
+    <w:abstractNumId w:val="3"/>
+  </w:num>
+  <w:num w:numId="12">
+    <w:abstractNumId w:val="2"/>
+  </w:num>
+  <w:num w:numId="13">
+    <w:abstractNumId w:val="14"/>
+  </w:num>
+  <w:num w:numId="14">
+    <w:abstractNumId w:val="9"/>
+  </w:num>
+  <w:num w:numId="15">
     <w:abstractNumId w:val="10"/>
   </w:num>
-  <w:num w:numId="9">
-    <w:abstractNumId w:val="11"/>
+  <w:num w:numId="16">
+    <w:abstractNumId w:val="18"/>
   </w:num>
-  <w:num w:numId="10">
-    <w:abstractNumId w:val="6"/>
+  <w:num w:numId="17">
+    <w:abstractNumId w:val="15"/>
   </w:num>
-  <w:num w:numId="11">
-    <w:abstractNumId w:val="2"/>
+  <w:num w:numId="18">
+    <w:abstractNumId w:val="16"/>
   </w:num>
-  <w:num w:numId="12">
+  <w:num w:numId="19">
+    <w:abstractNumId w:val="13"/>
+  </w:num>
+  <w:num w:numId="20">
+    <w:abstractNumId w:val="4"/>
+  </w:num>
+  <w:num w:numId="21">
     <w:abstractNumId w:val="1"/>
   </w:num>
 </w:numbering>
@@ -9942,7 +11208,7 @@
 </file>
 
 <file path=customXml/itemProps1.xml><?xml version="1.0" encoding="utf-8"?>
-<ds:datastoreItem xmlns:ds="http://schemas.openxmlformats.org/officeDocument/2006/customXml" ds:itemID="{7909EA63-2ABA-4491-ACC6-A4EB22E18F17}">
+<ds:datastoreItem xmlns:ds="http://schemas.openxmlformats.org/officeDocument/2006/customXml" ds:itemID="{6A86239F-5C92-4EC3-993C-212E842A1126}">
   <ds:schemaRefs>
     <ds:schemaRef ds:uri="http://schemas.openxmlformats.org/officeDocument/2006/bibliography"/>
   </ds:schemaRefs>

</xml_diff>